<commit_message>
updating current state of repo
interface working with ik
genfis and related functions producing data (may have issues though)
</commit_message>
<xml_diff>
--- a/serialadvanced/report-notes.docx
+++ b/serialadvanced/report-notes.docx
@@ -128,13 +128,7 @@
           </w:tcPr>
           <w:p>
             <w:r>
-              <w:t>8</w:t>
-            </w:r>
-            <w:r>
-              <w:t>5</w:t>
-            </w:r>
-            <w:r>
-              <w:t>mm</w:t>
+              <w:t>85mm</w:t>
             </w:r>
           </w:p>
         </w:tc>
@@ -159,10 +153,7 @@
           </w:tcPr>
           <w:p>
             <w:r>
-              <w:t>93</w:t>
-            </w:r>
-            <w:r>
-              <w:t>mm</w:t>
+              <w:t>93mm</w:t>
             </w:r>
           </w:p>
         </w:tc>
@@ -187,10 +178,7 @@
           </w:tcPr>
           <w:p>
             <w:r>
-              <w:t>108</w:t>
-            </w:r>
-            <w:r>
-              <w:t>mm</w:t>
+              <w:t>108mm</w:t>
             </w:r>
           </w:p>
         </w:tc>
@@ -215,10 +203,7 @@
           </w:tcPr>
           <w:p>
             <w:r>
-              <w:t>33</w:t>
-            </w:r>
-            <w:r>
-              <w:t>mm</w:t>
+              <w:t>33mm</w:t>
             </w:r>
           </w:p>
         </w:tc>
@@ -258,16 +243,7 @@
           </w:tcPr>
           <w:p>
             <w:r>
-              <w:t xml:space="preserve">rotator to end </w:t>
-            </w:r>
-            <w:r>
-              <w:t xml:space="preserve">of end </w:t>
-            </w:r>
-            <w:r>
-              <w:t>effector</w:t>
-            </w:r>
-            <w:r>
-              <w:t xml:space="preserve"> claw</w:t>
+              <w:t>rotator to end of end effector claw</w:t>
             </w:r>
           </w:p>
         </w:tc>
@@ -542,10 +518,7 @@
           </w:tcPr>
           <w:p>
             <w:r>
-              <w:t xml:space="preserve">-110 to </w:t>
-            </w:r>
-            <w:r>
-              <w:t>70</w:t>
+              <w:t>-110 to 70</w:t>
             </w:r>
           </w:p>
         </w:tc>
@@ -701,6 +674,142 @@
           </m:f>
         </m:oMath>
       </m:oMathPara>
+    </w:p>
+    <w:p/>
+    <w:p/>
+    <w:p/>
+    <w:p/>
+    <w:p/>
+    <w:p/>
+    <w:p/>
+    <w:p>
+      <w:r>
+        <w:t>2 joints, genfis2</w:t>
+      </w:r>
+    </w:p>
+    <w:p>
+      <w:r>
+        <w:rPr>
+          <w:noProof/>
+        </w:rPr>
+        <w:drawing>
+          <wp:inline distT="0" distB="0" distL="0" distR="0" wp14:anchorId="1F8A20D9" wp14:editId="111AF229">
+            <wp:extent cx="5943600" cy="5298440"/>
+            <wp:effectExtent l="0" t="0" r="0" b="0"/>
+            <wp:docPr id="17" name="Picture 17"/>
+            <wp:cNvGraphicFramePr>
+              <a:graphicFrameLocks xmlns:a="http://schemas.openxmlformats.org/drawingml/2006/main" noChangeAspect="1"/>
+            </wp:cNvGraphicFramePr>
+            <a:graphic xmlns:a="http://schemas.openxmlformats.org/drawingml/2006/main">
+              <a:graphicData uri="http://schemas.openxmlformats.org/drawingml/2006/picture">
+                <pic:pic xmlns:pic="http://schemas.openxmlformats.org/drawingml/2006/picture">
+                  <pic:nvPicPr>
+                    <pic:cNvPr id="1" name=""/>
+                    <pic:cNvPicPr/>
+                  </pic:nvPicPr>
+                  <pic:blipFill>
+                    <a:blip r:embed="rId5"/>
+                    <a:stretch>
+                      <a:fillRect/>
+                    </a:stretch>
+                  </pic:blipFill>
+                  <pic:spPr>
+                    <a:xfrm>
+                      <a:off x="0" y="0"/>
+                      <a:ext cx="5943600" cy="5298440"/>
+                    </a:xfrm>
+                    <a:prstGeom prst="rect">
+                      <a:avLst/>
+                    </a:prstGeom>
+                  </pic:spPr>
+                </pic:pic>
+              </a:graphicData>
+            </a:graphic>
+          </wp:inline>
+        </w:drawing>
+      </w:r>
+    </w:p>
+    <w:p>
+      <w:proofErr w:type="gramStart"/>
+      <w:r>
+        <w:t>first</w:t>
+      </w:r>
+      <w:proofErr w:type="gramEnd"/>
+      <w:r>
+        <w:t xml:space="preserve"> network done in 1.752 seconds</w:t>
+      </w:r>
+    </w:p>
+    <w:p>
+      <w:proofErr w:type="gramStart"/>
+      <w:r>
+        <w:t>second</w:t>
+      </w:r>
+      <w:proofErr w:type="gramEnd"/>
+      <w:r>
+        <w:t xml:space="preserve"> network done in 2.302 seconds</w:t>
+      </w:r>
+    </w:p>
+    <w:p/>
+    <w:p/>
+    <w:p/>
+    <w:p/>
+    <w:p/>
+    <w:p/>
+    <w:p/>
+    <w:p>
+      <w:r>
+        <w:t xml:space="preserve">2 joints, </w:t>
+      </w:r>
+      <w:proofErr w:type="spellStart"/>
+      <w:r>
+        <w:t>ndgrid</w:t>
+      </w:r>
+      <w:proofErr w:type="spellEnd"/>
+      <w:r>
+        <w:t>, randomly selected training and verification</w:t>
+      </w:r>
+    </w:p>
+    <w:p>
+      <w:r>
+        <w:rPr>
+          <w:noProof/>
+        </w:rPr>
+        <w:drawing>
+          <wp:inline distT="0" distB="0" distL="0" distR="0" wp14:anchorId="51C8D3C1" wp14:editId="20706A2F">
+            <wp:extent cx="5943600" cy="3532505"/>
+            <wp:effectExtent l="0" t="0" r="0" b="0"/>
+            <wp:docPr id="49" name="Picture 49"/>
+            <wp:cNvGraphicFramePr>
+              <a:graphicFrameLocks xmlns:a="http://schemas.openxmlformats.org/drawingml/2006/main" noChangeAspect="1"/>
+            </wp:cNvGraphicFramePr>
+            <a:graphic xmlns:a="http://schemas.openxmlformats.org/drawingml/2006/main">
+              <a:graphicData uri="http://schemas.openxmlformats.org/drawingml/2006/picture">
+                <pic:pic xmlns:pic="http://schemas.openxmlformats.org/drawingml/2006/picture">
+                  <pic:nvPicPr>
+                    <pic:cNvPr id="1" name=""/>
+                    <pic:cNvPicPr/>
+                  </pic:nvPicPr>
+                  <pic:blipFill>
+                    <a:blip r:embed="rId6"/>
+                    <a:stretch>
+                      <a:fillRect/>
+                    </a:stretch>
+                  </pic:blipFill>
+                  <pic:spPr>
+                    <a:xfrm>
+                      <a:off x="0" y="0"/>
+                      <a:ext cx="5943600" cy="3532505"/>
+                    </a:xfrm>
+                    <a:prstGeom prst="rect">
+                      <a:avLst/>
+                    </a:prstGeom>
+                  </pic:spPr>
+                </pic:pic>
+              </a:graphicData>
+            </a:graphic>
+          </wp:inline>
+        </w:drawing>
+      </w:r>
     </w:p>
     <w:p>
       <w:bookmarkStart w:id="0" w:name="_GoBack"/>

</xml_diff>